<commit_message>
revised and submitted to BBS.
</commit_message>
<xml_diff>
--- a/manuscript/manuscript_word.docx
+++ b/manuscript/manuscript_word.docx
@@ -109,7 +109,7 @@
         <w:pStyle w:val="Date"/>
       </w:pPr>
       <w:r>
-        <w:t xml:space="preserve">2024-06-15</w:t>
+        <w:t xml:space="preserve">2024-06-18</w:t>
       </w:r>
     </w:p>
     <w:p>
@@ -125,13 +125,361 @@
         <w:pStyle w:val="Abstract"/>
       </w:pPr>
       <w:r>
-        <w:t xml:space="preserve">Abstract:</w:t>
-      </w:r>
-      <w:r>
-        <w:t xml:space="preserve"> </w:t>
-      </w:r>
-      <w:r>
-        <w:t xml:space="preserve">.</w:t>
+        <w:t xml:space="preserve">We</w:t>
+      </w:r>
+      <w:r>
+        <w:t xml:space="preserve"> </w:t>
+      </w:r>
+      <w:r>
+        <w:t xml:space="preserve">welcome</w:t>
+      </w:r>
+      <w:r>
+        <w:t xml:space="preserve"> </w:t>
+      </w:r>
+      <w:r>
+        <w:t xml:space="preserve">Stibbard-Hawkes’s</w:t>
+      </w:r>
+      <w:r>
+        <w:t xml:space="preserve"> </w:t>
+      </w:r>
+      <w:r>
+        <w:t xml:space="preserve">empirical</w:t>
+      </w:r>
+      <w:r>
+        <w:t xml:space="preserve"> </w:t>
+      </w:r>
+      <w:r>
+        <w:t xml:space="preserve">contributions</w:t>
+      </w:r>
+      <w:r>
+        <w:t xml:space="preserve"> </w:t>
+      </w:r>
+      <w:r>
+        <w:t xml:space="preserve">and</w:t>
+      </w:r>
+      <w:r>
+        <w:t xml:space="preserve"> </w:t>
+      </w:r>
+      <w:r>
+        <w:t xml:space="preserve">discussion</w:t>
+      </w:r>
+      <w:r>
+        <w:t xml:space="preserve"> </w:t>
+      </w:r>
+      <w:r>
+        <w:t xml:space="preserve">of</w:t>
+      </w:r>
+      <w:r>
+        <w:t xml:space="preserve"> </w:t>
+      </w:r>
+      <w:r>
+        <w:t xml:space="preserve">interpretive</w:t>
+      </w:r>
+      <w:r>
+        <w:t xml:space="preserve"> </w:t>
+      </w:r>
+      <w:r>
+        <w:t xml:space="preserve">challenges</w:t>
+      </w:r>
+      <w:r>
+        <w:t xml:space="preserve"> </w:t>
+      </w:r>
+      <w:r>
+        <w:t xml:space="preserve">for</w:t>
+      </w:r>
+      <w:r>
+        <w:t xml:space="preserve"> </w:t>
+      </w:r>
+      <w:r>
+        <w:t xml:space="preserve">archaeology,</w:t>
+      </w:r>
+      <w:r>
+        <w:t xml:space="preserve"> </w:t>
+      </w:r>
+      <w:r>
+        <w:t xml:space="preserve">but</w:t>
+      </w:r>
+      <w:r>
+        <w:t xml:space="preserve"> </w:t>
+      </w:r>
+      <w:r>
+        <w:t xml:space="preserve">question</w:t>
+      </w:r>
+      <w:r>
+        <w:t xml:space="preserve"> </w:t>
+      </w:r>
+      <w:r>
+        <w:t xml:space="preserve">some</w:t>
+      </w:r>
+      <w:r>
+        <w:t xml:space="preserve"> </w:t>
+      </w:r>
+      <w:r>
+        <w:t xml:space="preserve">of</w:t>
+      </w:r>
+      <w:r>
+        <w:t xml:space="preserve"> </w:t>
+      </w:r>
+      <w:r>
+        <w:t xml:space="preserve">his</w:t>
+      </w:r>
+      <w:r>
+        <w:t xml:space="preserve"> </w:t>
+      </w:r>
+      <w:r>
+        <w:t xml:space="preserve">characterizations</w:t>
+      </w:r>
+      <w:r>
+        <w:t xml:space="preserve"> </w:t>
+      </w:r>
+      <w:r>
+        <w:t xml:space="preserve">and</w:t>
+      </w:r>
+      <w:r>
+        <w:t xml:space="preserve"> </w:t>
+      </w:r>
+      <w:r>
+        <w:t xml:space="preserve">conclusions.</w:t>
+      </w:r>
+      <w:r>
+        <w:t xml:space="preserve"> </w:t>
+      </w:r>
+      <w:r>
+        <w:t xml:space="preserve">Moving</w:t>
+      </w:r>
+      <w:r>
+        <w:t xml:space="preserve"> </w:t>
+      </w:r>
+      <w:r>
+        <w:t xml:space="preserve">beyond</w:t>
+      </w:r>
+      <w:r>
+        <w:t xml:space="preserve"> </w:t>
+      </w:r>
+      <w:r>
+        <w:t xml:space="preserve">critique,</w:t>
+      </w:r>
+      <w:r>
+        <w:t xml:space="preserve"> </w:t>
+      </w:r>
+      <w:r>
+        <w:t xml:space="preserve">it</w:t>
+      </w:r>
+      <w:r>
+        <w:t xml:space="preserve"> </w:t>
+      </w:r>
+      <w:r>
+        <w:t xml:space="preserve">is</w:t>
+      </w:r>
+      <w:r>
+        <w:t xml:space="preserve"> </w:t>
+      </w:r>
+      <w:r>
+        <w:t xml:space="preserve">time</w:t>
+      </w:r>
+      <w:r>
+        <w:t xml:space="preserve"> </w:t>
+      </w:r>
+      <w:r>
+        <w:t xml:space="preserve">to</w:t>
+      </w:r>
+      <w:r>
+        <w:t xml:space="preserve"> </w:t>
+      </w:r>
+      <w:r>
+        <w:t xml:space="preserve">develop</w:t>
+      </w:r>
+      <w:r>
+        <w:t xml:space="preserve"> </w:t>
+      </w:r>
+      <w:r>
+        <w:t xml:space="preserve">new</w:t>
+      </w:r>
+      <w:r>
+        <w:t xml:space="preserve"> </w:t>
+      </w:r>
+      <w:r>
+        <w:t xml:space="preserve">research</w:t>
+      </w:r>
+      <w:r>
+        <w:t xml:space="preserve"> </w:t>
+      </w:r>
+      <w:r>
+        <w:t xml:space="preserve">methods</w:t>
+      </w:r>
+      <w:r>
+        <w:t xml:space="preserve"> </w:t>
+      </w:r>
+      <w:r>
+        <w:t xml:space="preserve">that</w:t>
+      </w:r>
+      <w:r>
+        <w:t xml:space="preserve"> </w:t>
+      </w:r>
+      <w:r>
+        <w:t xml:space="preserve">eschew</w:t>
+      </w:r>
+      <w:r>
+        <w:t xml:space="preserve"> </w:t>
+      </w:r>
+      <w:r>
+        <w:t xml:space="preserve">simplistic</w:t>
+      </w:r>
+      <w:r>
+        <w:t xml:space="preserve"> </w:t>
+      </w:r>
+      <w:r>
+        <w:t xml:space="preserve">modern/premodern</w:t>
+      </w:r>
+      <w:r>
+        <w:t xml:space="preserve"> </w:t>
+      </w:r>
+      <w:r>
+        <w:t xml:space="preserve">binaries.</w:t>
+      </w:r>
+      <w:r>
+        <w:t xml:space="preserve"> </w:t>
+      </w:r>
+      <w:r>
+        <w:t xml:space="preserve">We</w:t>
+      </w:r>
+      <w:r>
+        <w:t xml:space="preserve"> </w:t>
+      </w:r>
+      <w:r>
+        <w:t xml:space="preserve">advocate</w:t>
+      </w:r>
+      <w:r>
+        <w:t xml:space="preserve"> </w:t>
+      </w:r>
+      <w:r>
+        <w:t xml:space="preserve">an</w:t>
+      </w:r>
+      <w:r>
+        <w:t xml:space="preserve"> </w:t>
+      </w:r>
+      <w:r>
+        <w:t xml:space="preserve">inductive,</w:t>
+      </w:r>
+      <w:r>
+        <w:t xml:space="preserve"> </w:t>
+      </w:r>
+      <w:r>
+        <w:t xml:space="preserve">probabilistic</w:t>
+      </w:r>
+      <w:r>
+        <w:t xml:space="preserve"> </w:t>
+      </w:r>
+      <w:r>
+        <w:t xml:space="preserve">approach</w:t>
+      </w:r>
+      <w:r>
+        <w:t xml:space="preserve"> </w:t>
+      </w:r>
+      <w:r>
+        <w:t xml:space="preserve">using</w:t>
+      </w:r>
+      <w:r>
+        <w:t xml:space="preserve"> </w:t>
+      </w:r>
+      <w:r>
+        <w:t xml:space="preserve">multiple</w:t>
+      </w:r>
+      <w:r>
+        <w:t xml:space="preserve"> </w:t>
+      </w:r>
+      <w:r>
+        <w:t xml:space="preserve">lines</w:t>
+      </w:r>
+      <w:r>
+        <w:t xml:space="preserve"> </w:t>
+      </w:r>
+      <w:r>
+        <w:t xml:space="preserve">of</w:t>
+      </w:r>
+      <w:r>
+        <w:t xml:space="preserve"> </w:t>
+      </w:r>
+      <w:r>
+        <w:t xml:space="preserve">evidence</w:t>
+      </w:r>
+      <w:r>
+        <w:t xml:space="preserve"> </w:t>
+      </w:r>
+      <w:r>
+        <w:t xml:space="preserve">to</w:t>
+      </w:r>
+      <w:r>
+        <w:t xml:space="preserve"> </w:t>
+      </w:r>
+      <w:r>
+        <w:t xml:space="preserve">infer</w:t>
+      </w:r>
+      <w:r>
+        <w:t xml:space="preserve"> </w:t>
+      </w:r>
+      <w:r>
+        <w:t xml:space="preserve">the</w:t>
+      </w:r>
+      <w:r>
+        <w:t xml:space="preserve"> </w:t>
+      </w:r>
+      <w:r>
+        <w:t xml:space="preserve">causes</w:t>
+      </w:r>
+      <w:r>
+        <w:t xml:space="preserve"> </w:t>
+      </w:r>
+      <w:r>
+        <w:t xml:space="preserve">and</w:t>
+      </w:r>
+      <w:r>
+        <w:t xml:space="preserve"> </w:t>
+      </w:r>
+      <w:r>
+        <w:t xml:space="preserve">consequences</w:t>
+      </w:r>
+      <w:r>
+        <w:t xml:space="preserve"> </w:t>
+      </w:r>
+      <w:r>
+        <w:t xml:space="preserve">of</w:t>
+      </w:r>
+      <w:r>
+        <w:t xml:space="preserve"> </w:t>
+      </w:r>
+      <w:r>
+        <w:t xml:space="preserve">behavioral</w:t>
+      </w:r>
+      <w:r>
+        <w:t xml:space="preserve"> </w:t>
+      </w:r>
+      <w:r>
+        <w:t xml:space="preserve">variability</w:t>
+      </w:r>
+      <w:r>
+        <w:t xml:space="preserve"> </w:t>
+      </w:r>
+      <w:r>
+        <w:t xml:space="preserve">across</w:t>
+      </w:r>
+      <w:r>
+        <w:t xml:space="preserve"> </w:t>
+      </w:r>
+      <w:r>
+        <w:t xml:space="preserve">time</w:t>
+      </w:r>
+      <w:r>
+        <w:t xml:space="preserve"> </w:t>
+      </w:r>
+      <w:r>
+        <w:t xml:space="preserve">and</w:t>
+      </w:r>
+      <w:r>
+        <w:t xml:space="preserve"> </w:t>
+      </w:r>
+      <w:r>
+        <w:t xml:space="preserve">space.</w:t>
       </w:r>
     </w:p>
     <w:p>
@@ -205,7 +553,7 @@
         <w:pStyle w:val="BodyText"/>
       </w:pPr>
       <w:r>
-        <w:t xml:space="preserve">We applaud Stibbard-Hawkes’s critical evaluation of inferring cognition from material culture evidence based on his cutting-edge quantitative analysis of cross-cultural data from three African foraging communities. Nonetheless, we also noticed the existence of some straw man arguments in his critiques of contemporary cognitive archaeology. For example, when discussing the current debates revolving around</w:t>
+        <w:t xml:space="preserve">We applaud Stibbard-Hawkes’s cutting-edge analysis of data from three African foraging communities and his consideration of its implications for archaeology. Nonetheless, we are concerned that his broader critique employs straw-man arguments that misrepresent the state of the field. Stibbard-Hawkes downplays widespread critiques of the</w:t>
       </w:r>
       <w:r>
         <w:t xml:space="preserve"> </w:t>
@@ -220,7 +568,10 @@
         <w:t xml:space="preserve">”</w:t>
       </w:r>
       <w:r>
-        <w:t xml:space="preserve">, he amplified the voices of the uni-linear and teleological view of cognitive evolution while downplaying the influence of mosaic evolution as pivoted by McBrearty and Brook</w:t>
+        <w:t xml:space="preserve"> </w:t>
+      </w:r>
+      <w:r>
+        <w:t xml:space="preserve">construct over the past two decades, including McBrearty and Brook</w:t>
       </w:r>
       <w:r>
         <w:t xml:space="preserve"> </w:t>
@@ -243,25 +594,69 @@
         <w:t xml:space="preserve"> </w:t>
       </w:r>
       <w:r>
-        <w:t xml:space="preserve">and many others in the past two decades, presenting the former view as the consensus among paleolithic archaeologists. We would also like to point out that the awareness of the differential preservation of material remains within the archaeological community is as old as the cautionary tale of using ethnographic analogies in archaeological inferences, if not much older. More importantly, in Section 4 of Stibbard-Hawkes’s manuscript, he proposed and criticized three tacit assumptions commonly held by prehistorians, including 1)</w:t>
-      </w:r>
-      <w:r>
-        <w:t xml:space="preserve"> </w:t>
-      </w:r>
-      <w:r>
-        <w:t xml:space="preserve">“</w:t>
-      </w:r>
-      <w:r>
-        <w:t xml:space="preserve">cognitive modern humans</w:t>
-      </w:r>
-      <w:r>
-        <w:t xml:space="preserve">”</w:t>
-      </w:r>
-      <w:r>
-        <w:t xml:space="preserve"> </w:t>
-      </w:r>
-      <w:r>
-        <w:t xml:space="preserve">would always leave sophisticated and endurable artifacts; 2) the absence of evidence are automatically equated to the evidence of absence in the inference of cognitive abilities; 3) human ancestors predating Homo sapiens are primitive by default. In this commentary, we closely examined the three inferential challenges attributed to cognitive archaeology and provided some constructive suggestions.</w:t>
+        <w:t xml:space="preserve">and many others</w:t>
+      </w:r>
+      <w:r>
+        <w:t xml:space="preserve"> </w:t>
+      </w:r>
+      <w:r>
+        <w:t xml:space="preserve">(</w:t>
+      </w:r>
+      <w:hyperlink w:anchor="ref-kissel2021">
+        <w:r>
+          <w:rPr>
+            <w:rStyle w:val="Hyperlink"/>
+          </w:rPr>
+          <w:t xml:space="preserve">Kissel &amp; Fuentes, 2021</w:t>
+        </w:r>
+      </w:hyperlink>
+      <w:r>
+        <w:t xml:space="preserve">;</w:t>
+      </w:r>
+      <w:r>
+        <w:t xml:space="preserve"> </w:t>
+      </w:r>
+      <w:hyperlink w:anchor="ref-kuhn2021">
+        <w:r>
+          <w:rPr>
+            <w:rStyle w:val="Hyperlink"/>
+          </w:rPr>
+          <w:t xml:space="preserve">Kuhn, 2021</w:t>
+        </w:r>
+      </w:hyperlink>
+      <w:r>
+        <w:t xml:space="preserve">;</w:t>
+      </w:r>
+      <w:r>
+        <w:t xml:space="preserve"> </w:t>
+      </w:r>
+      <w:hyperlink w:anchor="ref-meneganzin2022">
+        <w:r>
+          <w:rPr>
+            <w:rStyle w:val="Hyperlink"/>
+          </w:rPr>
+          <w:t xml:space="preserve">Meneganzin &amp; Currie, 2022</w:t>
+        </w:r>
+      </w:hyperlink>
+      <w:r>
+        <w:t xml:space="preserve">;</w:t>
+      </w:r>
+      <w:r>
+        <w:t xml:space="preserve"> </w:t>
+      </w:r>
+      <w:hyperlink w:anchor="ref-shea2011">
+        <w:r>
+          <w:rPr>
+            <w:rStyle w:val="Hyperlink"/>
+          </w:rPr>
+          <w:t xml:space="preserve">Shea, 2011</w:t>
+        </w:r>
+      </w:hyperlink>
+      <w:r>
+        <w:t xml:space="preserve">)</w:t>
+      </w:r>
+      <w:r>
+        <w:t xml:space="preserve">. This amplifies unilinear and teleological views of cognitive evolution and erroneously presents them as consensus. We suggest it is time to move from critique to the development of new approaches not organized around sterile simple/complex or modern/pre-modern binaries.</w:t>
       </w:r>
     </w:p>
     <w:p>
@@ -269,7 +664,111 @@
         <w:pStyle w:val="BodyText"/>
       </w:pPr>
       <w:r>
-        <w:t xml:space="preserve">First, we argue that one should generally refrain from the use of the binary scheme such as simple/complex or modern/pre-modern cognition. These concepts are not analytically informative regarding the actual evolution of cognition while carrying heavy historical burdens and political implications within the public domain as sharply pointed out by the author. Instead, a more productive approach would be studying the detailed cognitive processes behind the production, reproduction, perception, and variation of specific material cultural evidence (e.g. geometric engravings, cave painting, pigment, compound tools, etc.) through innovative experimental designs and in-depth ethnographic studies. It is possible to investigate the shared and differential cognitive demands (working memory, tendency to use social information, planning depth, etc.) as well as neuroanatomical substrates of material culture expressions through psychometric and neuroimaging studies. The past few years have witnessed the burgeoning of this line of inquiry, particularly at the perception level Taking the geometric engraving as an example, Tylén et al</w:t>
+        <w:t xml:space="preserve">We advocate</w:t>
+      </w:r>
+      <w:r>
+        <w:t xml:space="preserve"> </w:t>
+      </w:r>
+      <w:r>
+        <w:t xml:space="preserve">(e.g.,</w:t>
+      </w:r>
+      <w:r>
+        <w:t xml:space="preserve"> </w:t>
+      </w:r>
+      <w:hyperlink w:anchor="ref-stout2023">
+        <w:r>
+          <w:rPr>
+            <w:rStyle w:val="Hyperlink"/>
+          </w:rPr>
+          <w:t xml:space="preserve">Stout &amp; Hecht, 2023</w:t>
+        </w:r>
+      </w:hyperlink>
+      <w:r>
+        <w:t xml:space="preserve">)</w:t>
+      </w:r>
+      <w:r>
+        <w:t xml:space="preserve"> </w:t>
+      </w:r>
+      <w:r>
+        <w:t xml:space="preserve">a more particularist approach to studying the cognitive processes behind the production, reproduction, perception, and variation of specific material cultural evidence (e.g., geometric engravings, cave painting, pigment, compound tools, etc.) by integrating experimental, ethnographic, comparative, and archaeological evidence. We agree with Stibbard-Hawkes that such investigations should not be framed around an assumed</w:t>
+      </w:r>
+      <w:r>
+        <w:t xml:space="preserve"> </w:t>
+      </w:r>
+      <w:r>
+        <w:t xml:space="preserve">“</w:t>
+      </w:r>
+      <w:r>
+        <w:t xml:space="preserve">null hypothesis</w:t>
+      </w:r>
+      <w:r>
+        <w:t xml:space="preserve">”</w:t>
+      </w:r>
+      <w:r>
+        <w:t xml:space="preserve"> </w:t>
+      </w:r>
+      <w:r>
+        <w:t xml:space="preserve">of cognitive primitiveness. We instead suggest</w:t>
+      </w:r>
+      <w:r>
+        <w:t xml:space="preserve"> </w:t>
+      </w:r>
+      <w:r>
+        <w:t xml:space="preserve">(e.g.,</w:t>
+      </w:r>
+      <w:r>
+        <w:t xml:space="preserve"> </w:t>
+      </w:r>
+      <w:hyperlink w:anchor="ref-stout2019">
+        <w:r>
+          <w:rPr>
+            <w:rStyle w:val="Hyperlink"/>
+          </w:rPr>
+          <w:t xml:space="preserve">Stout et al., 2019</w:t>
+        </w:r>
+      </w:hyperlink>
+      <w:r>
+        <w:t xml:space="preserve">)</w:t>
+      </w:r>
+      <w:r>
+        <w:t xml:space="preserve"> </w:t>
+      </w:r>
+      <w:r>
+        <w:t xml:space="preserve">an inductive and probabilistic approach (c.f. consilience, Inference to Best Explanation</w:t>
+      </w:r>
+      <w:r>
+        <w:t xml:space="preserve"> </w:t>
+      </w:r>
+      <w:r>
+        <w:t xml:space="preserve">(</w:t>
+      </w:r>
+      <w:hyperlink w:anchor="ref-killin2021">
+        <w:r>
+          <w:rPr>
+            <w:rStyle w:val="Hyperlink"/>
+          </w:rPr>
+          <w:t xml:space="preserve">Killin &amp; Pain, 2021</w:t>
+        </w:r>
+      </w:hyperlink>
+      <w:r>
+        <w:t xml:space="preserve">;</w:t>
+      </w:r>
+      <w:r>
+        <w:t xml:space="preserve"> </w:t>
+      </w:r>
+      <w:hyperlink w:anchor="ref-stock2023">
+        <w:r>
+          <w:rPr>
+            <w:rStyle w:val="Hyperlink"/>
+          </w:rPr>
+          <w:t xml:space="preserve">Stock et al., 2023</w:t>
+        </w:r>
+      </w:hyperlink>
+      <w:r>
+        <w:t xml:space="preserve">)</w:t>
+      </w:r>
+      <w:r>
+        <w:t xml:space="preserve">). Our own work focuses on stone toolmaking, but Tylén et al.</w:t>
       </w:r>
       <w:r>
         <w:t xml:space="preserve"> </w:t>
@@ -292,30 +791,7 @@
         <w:t xml:space="preserve"> </w:t>
       </w:r>
       <w:r>
-        <w:t xml:space="preserve">designed a series of cognitive experiments using Blombos and Diepkloof engravings as stimuli, of which the results suggest that these engravings evolved over 30,000 years to become better suited to human perception and cognitive processes, namely more salient, memorable, and easier to reproduce. Despite these adaptive changes, their study found no evidence that the engravings served as symbolic signs denoting specific meanings as traditionally argued by archaeologists. Instead, a more parsimonious explanation is that they appeared to function as decorations and expressions of socially transmitted cultural traditions. Parallelly, a fMRI study conducted by Mellet et al.</w:t>
-      </w:r>
-      <w:r>
-        <w:t xml:space="preserve"> </w:t>
-      </w:r>
-      <w:r>
-        <w:t xml:space="preserve">(</w:t>
-      </w:r>
-      <w:hyperlink w:anchor="ref-mellet">
-        <w:r>
-          <w:rPr>
-            <w:rStyle w:val="Hyperlink"/>
-          </w:rPr>
-          <w:t xml:space="preserve">n.d.</w:t>
-        </w:r>
-      </w:hyperlink>
-      <w:r>
-        <w:t xml:space="preserve">)</w:t>
-      </w:r>
-      <w:r>
-        <w:t xml:space="preserve"> </w:t>
-      </w:r>
-      <w:r>
-        <w:t xml:space="preserve">also using the Blombos engravings as stimuli has found similar low-level visual and perceptual processes, while their interpretation of the neuroimaging data is more generous and supports the idea of the representational nature of these early engravings. On the other hand, ethnographic studies help us depict the potential social contexts where important cognitive processes are situated. In Section 10 of Stibbard-Hawkes’s work, he has briefly demonstrated how the cosmology and ontology of contemporary foraging communities can also be critical of understanding the absence/presence and variation of certain material cultural categories as well as their implications to the study of cognition.</w:t>
+        <w:t xml:space="preserve">provide a relevant example. Using Blombos and Diepkloof engravings as stimuli, they found that design changes over 30,000 years made these signs more salient, memorable, and easier to reproduce. This provides positive evidence for the use of these signs in an evolving communicative system but does not warrant conclusions about the presence/absence of symbolic cognition. Ethnographic studies can help us understand possible social contexts for such sign systems, as briefly considered in Section 10 of the target article.</w:t>
       </w:r>
     </w:p>
     <w:p>
@@ -323,25 +799,7 @@
         <w:pStyle w:val="BodyText"/>
       </w:pPr>
       <w:r>
-        <w:t xml:space="preserve">Second, we completely agree with the author that the absence of certain material cultural categories does not imply that the corresponding community lacks the cognitive capacities to produce it. This is particularly true considering the fact that the reproduction of many so-called</w:t>
-      </w:r>
-      <w:r>
-        <w:t xml:space="preserve"> </w:t>
-      </w:r>
-      <w:r>
-        <w:t xml:space="preserve">“</w:t>
-      </w:r>
-      <w:r>
-        <w:t xml:space="preserve">modern</w:t>
-      </w:r>
-      <w:r>
-        <w:t xml:space="preserve">”</w:t>
-      </w:r>
-      <w:r>
-        <w:t xml:space="preserve"> </w:t>
-      </w:r>
-      <w:r>
-        <w:t xml:space="preserve">cultural innovations feature relatively low perceptual-motor demand once exposed to relevant models in a given community. However, echoing Wallach’s</w:t>
+        <w:t xml:space="preserve">Stibbard-Hawkes argues that cognitive archaeologists routinely treat absence of evidence as evidence of absence. We agree this can be a problem, but not that archaeologists are generally so simplistic. As recently reviewed by Wallach</w:t>
       </w:r>
       <w:r>
         <w:t xml:space="preserve"> </w:t>
@@ -361,26 +819,41 @@
         <w:t xml:space="preserve">)</w:t>
       </w:r>
       <w:r>
-        <w:t xml:space="preserve"> </w:t>
-      </w:r>
-      <w:r>
-        <w:t xml:space="preserve">recent epistemic evaluation, we suggest that</w:t>
-      </w:r>
-      <w:r>
-        <w:t xml:space="preserve"> </w:t>
-      </w:r>
-      <w:r>
-        <w:rPr>
-          <w:iCs/>
-          <w:i/>
-        </w:rPr>
-        <w:t xml:space="preserve">argumentum ad ignorantiam</w:t>
-      </w:r>
-      <w:r>
-        <w:t xml:space="preserve"> </w:t>
-      </w:r>
-      <w:r>
-        <w:t xml:space="preserve">is not necessarily an invalid inference approach in archaeological research. Even though the knowledge generated from this mechanism can be fragile and defeasible by future evidence or analysis, adopting rather than abandoning this principle in many cases represents a less harmful epistemic choice. On this front, despite being constantly used as a negative example in this study, the large-scale analysis of symbolic artifacts performed by Kelly et al.</w:t>
+        <w:t xml:space="preserve">, archaeologists often use the absence of evidence in a</w:t>
+      </w:r>
+      <w:r>
+        <w:t xml:space="preserve"> </w:t>
+      </w:r>
+      <w:r>
+        <w:rPr>
+          <w:iCs/>
+          <w:i/>
+        </w:rPr>
+        <w:t xml:space="preserve">probabilistic</w:t>
+      </w:r>
+      <w:r>
+        <w:t xml:space="preserve"> </w:t>
+      </w:r>
+      <w:r>
+        <w:t xml:space="preserve">way. This is logically valid and consistent with the move away from a</w:t>
+      </w:r>
+      <w:r>
+        <w:t xml:space="preserve"> </w:t>
+      </w:r>
+      <w:r>
+        <w:t xml:space="preserve">“</w:t>
+      </w:r>
+      <w:r>
+        <w:t xml:space="preserve">null hypothesis</w:t>
+      </w:r>
+      <w:r>
+        <w:t xml:space="preserve">”</w:t>
+      </w:r>
+      <w:r>
+        <w:t xml:space="preserve"> </w:t>
+      </w:r>
+      <w:r>
+        <w:t xml:space="preserve">approach. Kelly, Mackie, and Kandel</w:t>
       </w:r>
       <w:r>
         <w:t xml:space="preserve"> </w:t>
@@ -403,7 +876,7 @@
         <w:t xml:space="preserve"> </w:t>
       </w:r>
       <w:r>
-        <w:t xml:space="preserve">is a well-excuted study demonstrating the utility of</w:t>
+        <w:t xml:space="preserve">demonstrate the utility of such</w:t>
       </w:r>
       <w:r>
         <w:t xml:space="preserve"> </w:t>
@@ -419,7 +892,48 @@
         <w:t xml:space="preserve"> </w:t>
       </w:r>
       <w:r>
-        <w:t xml:space="preserve">when the taphonomic bias of organic remains are taken into account. Moreover, this epistemic principle pushes one to reflect on the issue of automatically using the scarce evidence to generalize about the inter-species difference while it might essentially reflect the inter-group or even intra-group variation within a species.</w:t>
+        <w:t xml:space="preserve">to identify behavioral patterns in need of explanation. Stibbard-Hawkes criticizes their</w:t>
+      </w:r>
+      <w:r>
+        <w:t xml:space="preserve"> </w:t>
+      </w:r>
+      <w:r>
+        <w:t xml:space="preserve">“</w:t>
+      </w:r>
+      <w:r>
+        <w:t xml:space="preserve">provisional assumption</w:t>
+      </w:r>
+      <w:r>
+        <w:t xml:space="preserve">”</w:t>
+      </w:r>
+      <w:r>
+        <w:t xml:space="preserve"> </w:t>
+      </w:r>
+      <w:r>
+        <w:t xml:space="preserve">that symbolic expression in a population would have left some material trace, but we see this as a disagreement about probabilities rather than a logical fallacy. Importantly, Kelly et al.</w:t>
+      </w:r>
+      <w:r>
+        <w:t xml:space="preserve"> </w:t>
+      </w:r>
+      <w:r>
+        <w:t xml:space="preserve">(</w:t>
+      </w:r>
+      <w:hyperlink w:anchor="ref-kelly2023">
+        <w:r>
+          <w:rPr>
+            <w:rStyle w:val="Hyperlink"/>
+          </w:rPr>
+          <w:t xml:space="preserve">2023</w:t>
+        </w:r>
+      </w:hyperlink>
+      <w:r>
+        <w:t xml:space="preserve">)</w:t>
+      </w:r>
+      <w:r>
+        <w:t xml:space="preserve"> </w:t>
+      </w:r>
+      <w:r>
+        <w:t xml:space="preserve">provide a balanced discussion of possible factors other than cognition that might contribute to the observed pattern. This is productive and can lead to further research.</w:t>
       </w:r>
     </w:p>
     <w:p>
@@ -427,7 +941,7 @@
         <w:pStyle w:val="BodyText"/>
       </w:pPr>
       <w:r>
-        <w:t xml:space="preserve">Third, following Stout and Hecht</w:t>
+        <w:t xml:space="preserve">This also applies to experimental evidence. Stout and Hecht</w:t>
       </w:r>
       <w:r>
         <w:t xml:space="preserve"> </w:t>
@@ -444,10 +958,54 @@
         </w:r>
       </w:hyperlink>
       <w:r>
+        <w:t xml:space="preserve">: 6)</w:t>
+      </w:r>
+      <w:r>
+        <w:t xml:space="preserve"> </w:t>
+      </w:r>
+      <w:r>
+        <w:t xml:space="preserve">review the epistemology of experimental cognitive archaeology, emphasizing that it is not possible to use modern data</w:t>
+      </w:r>
+      <w:r>
+        <w:t xml:space="preserve"> </w:t>
+      </w:r>
+      <w:r>
+        <w:t xml:space="preserve">“</w:t>
+      </w:r>
+      <w:r>
+        <w:t xml:space="preserve">to demonstrate the presence/absence of particular neuroanatomical structures [or] functions</w:t>
+      </w:r>
+      <w:r>
+        <w:t xml:space="preserve">”</w:t>
+      </w:r>
+      <w:r>
+        <w:t xml:space="preserve"> </w:t>
+      </w:r>
+      <w:r>
+        <w:t xml:space="preserve">at particular points in the past. Rather, the objective is to characterize patterns in the expression of particular capacities in order to identify the somatic, social, and ecological factors that favor their expression (i.e. evolutionary causation broadly construed). For example, Stout and Chaminade</w:t>
+      </w:r>
+      <w:r>
+        <w:t xml:space="preserve"> </w:t>
+      </w:r>
+      <w:r>
+        <w:t xml:space="preserve">(</w:t>
+      </w:r>
+      <w:hyperlink w:anchor="ref-stout2012">
+        <w:r>
+          <w:rPr>
+            <w:rStyle w:val="Hyperlink"/>
+          </w:rPr>
+          <w:t xml:space="preserve">2012</w:t>
+        </w:r>
+      </w:hyperlink>
+      <w:r>
         <w:t xml:space="preserve">)</w:t>
       </w:r>
       <w:r>
-        <w:t xml:space="preserve">, we argue that it is also true that the presence of a particular behavior does not provide decisive evidence for a particular cognitive capacity thought to support it. Brains and behaviors are impressively flexible, and the possibility always remains that untested, alternative neurocognitive strategies exist. For these three reasons, we propose that cognitive archaeology should focus on identifying causal pathways leading to and evolutionary consequences arising from the expression of various behaviors across time and space, rather than attempting to date the</w:t>
+        <w:t xml:space="preserve"> </w:t>
+      </w:r>
+      <w:r>
+        <w:t xml:space="preserve">wrote that Lower Paleolithic toolmaking studies to date had not found</w:t>
       </w:r>
       <w:r>
         <w:t xml:space="preserve"> </w:t>
@@ -456,6 +1014,78 @@
         <w:t xml:space="preserve">“</w:t>
       </w:r>
       <w:r>
+        <w:t xml:space="preserve">significant activation of</w:t>
+      </w:r>
+      <w:r>
+        <w:t xml:space="preserve"> </w:t>
+      </w:r>
+      <w:r>
+        <w:t xml:space="preserve">‘</w:t>
+      </w:r>
+      <w:r>
+        <w:t xml:space="preserve">ventral stream</w:t>
+      </w:r>
+      <w:r>
+        <w:t xml:space="preserve">’</w:t>
+      </w:r>
+      <w:r>
+        <w:t xml:space="preserve"> </w:t>
+      </w:r>
+      <w:r>
+        <w:t xml:space="preserve">semantic representations</w:t>
+      </w:r>
+      <w:r>
+        <w:t xml:space="preserve">”</w:t>
+      </w:r>
+      <w:r>
+        <w:t xml:space="preserve"> </w:t>
+      </w:r>
+      <w:r>
+        <w:t xml:space="preserve">suggesting that this behavior is not particularly demanding of such representations. They note that this pattern could simply reflect experimental design, but that</w:t>
+      </w:r>
+      <w:r>
+        <w:t xml:space="preserve"> </w:t>
+      </w:r>
+      <w:r>
+        <w:t xml:space="preserve">“</w:t>
+      </w:r>
+      <w:r>
+        <w:t xml:space="preserve">if this trend continues</w:t>
+      </w:r>
+      <w:r>
+        <w:t xml:space="preserve">”</w:t>
+      </w:r>
+      <w:r>
+        <w:t xml:space="preserve"> </w:t>
+      </w:r>
+      <w:r>
+        <w:t xml:space="preserve">it might suggest that such semantic representation</w:t>
+      </w:r>
+      <w:r>
+        <w:t xml:space="preserve"> </w:t>
+      </w:r>
+      <w:r>
+        <w:t xml:space="preserve">“</w:t>
+      </w:r>
+      <w:r>
+        <w:t xml:space="preserve">evolved later and/or in a different context.</w:t>
+      </w:r>
+      <w:r>
+        <w:t xml:space="preserve">”</w:t>
+      </w:r>
+      <w:r>
+        <w:t xml:space="preserve"> </w:t>
+      </w:r>
+      <w:r>
+        <w:t xml:space="preserve">This is a probabilistic argument about likely selective contexts rather than an attempt to date the emergence of a particular semantic capacity (as is unfortunately suggested by the highly selective quote in the target article). Rather than attacking straw men, we propose that cognitive archaeology should focus its energy on identifying potential causal pathways leading to, and likely evolutionary consequences arising from, the expression of behaviors across time and space, rather than attempting to date the</w:t>
+      </w:r>
+      <w:r>
+        <w:t xml:space="preserve"> </w:t>
+      </w:r>
+      <w:r>
+        <w:t xml:space="preserve">“</w:t>
+      </w:r>
+      <w:r>
         <w:t xml:space="preserve">appearance</w:t>
       </w:r>
       <w:r>
@@ -465,10 +1095,10 @@
         <w:t xml:space="preserve"> </w:t>
       </w:r>
       <w:r>
-        <w:t xml:space="preserve">of particular capacities along a unilinear sequence leading to modern humans.</w:t>
+        <w:t xml:space="preserve">of particular capacities along a unilinear sequence leading to modern humans. Evidence presented by Stibbard-Hawkes can contribute to this project.</w:t>
       </w:r>
     </w:p>
-    <w:bookmarkStart w:id="38" w:name="references"/>
+    <w:bookmarkStart w:id="51" w:name="references"/>
     <w:p>
       <w:pPr>
         <w:pStyle w:val="Heading1"/>
@@ -477,7 +1107,7 @@
         <w:t xml:space="preserve">References</w:t>
       </w:r>
     </w:p>
-    <w:bookmarkStart w:id="37" w:name="refs"/>
+    <w:bookmarkStart w:id="50" w:name="refs"/>
     <w:bookmarkStart w:id="25" w:name="ref-kelly2023"/>
     <w:p>
       <w:pPr>
@@ -525,12 +1155,116 @@
       </w:hyperlink>
     </w:p>
     <w:bookmarkEnd w:id="25"/>
-    <w:bookmarkStart w:id="26" w:name="ref-latour1993"/>
+    <w:bookmarkStart w:id="27" w:name="ref-killin2021"/>
     <w:p>
       <w:pPr>
         <w:pStyle w:val="Bibliography"/>
       </w:pPr>
       <w:r>
+        <w:t xml:space="preserve">Killin, A., &amp; Pain, R. (2021). Cognitive Archaeology and the Minimum Necessary Competence Problem.</w:t>
+      </w:r>
+      <w:r>
+        <w:t xml:space="preserve"> </w:t>
+      </w:r>
+      <w:r>
+        <w:rPr>
+          <w:iCs/>
+          <w:i/>
+        </w:rPr>
+        <w:t xml:space="preserve">Biological Theory</w:t>
+      </w:r>
+      <w:r>
+        <w:t xml:space="preserve">.</w:t>
+      </w:r>
+      <w:r>
+        <w:t xml:space="preserve"> </w:t>
+      </w:r>
+      <w:hyperlink r:id="rId26">
+        <w:r>
+          <w:rPr>
+            <w:rStyle w:val="Hyperlink"/>
+          </w:rPr>
+          <w:t xml:space="preserve">https://doi.org/10.1007/s13752-021-00378-7</w:t>
+        </w:r>
+      </w:hyperlink>
+    </w:p>
+    <w:bookmarkEnd w:id="27"/>
+    <w:bookmarkStart w:id="29" w:name="ref-kissel2021"/>
+    <w:p>
+      <w:pPr>
+        <w:pStyle w:val="Bibliography"/>
+      </w:pPr>
+      <w:r>
+        <w:t xml:space="preserve">Kissel, M., &amp; Fuentes, A. (2021). The ripples of modernity: How we can extend paleoanthropology with the extended evolutionary synthesis.</w:t>
+      </w:r>
+      <w:r>
+        <w:t xml:space="preserve"> </w:t>
+      </w:r>
+      <w:r>
+        <w:rPr>
+          <w:iCs/>
+          <w:i/>
+        </w:rPr>
+        <w:t xml:space="preserve">Evolutionary Anthropology: Issues, News, and Reviews</w:t>
+      </w:r>
+      <w:r>
+        <w:t xml:space="preserve">,</w:t>
+      </w:r>
+      <w:r>
+        <w:t xml:space="preserve"> </w:t>
+      </w:r>
+      <w:r>
+        <w:rPr>
+          <w:iCs/>
+          <w:i/>
+        </w:rPr>
+        <w:t xml:space="preserve">30</w:t>
+      </w:r>
+      <w:r>
+        <w:t xml:space="preserve">(1), 84–98.</w:t>
+      </w:r>
+      <w:r>
+        <w:t xml:space="preserve"> </w:t>
+      </w:r>
+      <w:hyperlink r:id="rId28">
+        <w:r>
+          <w:rPr>
+            <w:rStyle w:val="Hyperlink"/>
+          </w:rPr>
+          <w:t xml:space="preserve">https://doi.org/10.1002/evan.21883</w:t>
+        </w:r>
+      </w:hyperlink>
+    </w:p>
+    <w:bookmarkEnd w:id="29"/>
+    <w:bookmarkStart w:id="30" w:name="ref-kuhn2021"/>
+    <w:p>
+      <w:pPr>
+        <w:pStyle w:val="Bibliography"/>
+      </w:pPr>
+      <w:r>
+        <w:t xml:space="preserve">Kuhn, S. L. (2021).</w:t>
+      </w:r>
+      <w:r>
+        <w:t xml:space="preserve"> </w:t>
+      </w:r>
+      <w:r>
+        <w:rPr>
+          <w:iCs/>
+          <w:i/>
+        </w:rPr>
+        <w:t xml:space="preserve">The evolution of paleolithic technologies</w:t>
+      </w:r>
+      <w:r>
+        <w:t xml:space="preserve">. Routledge.</w:t>
+      </w:r>
+    </w:p>
+    <w:bookmarkEnd w:id="30"/>
+    <w:bookmarkStart w:id="31" w:name="ref-latour1993"/>
+    <w:p>
+      <w:pPr>
+        <w:pStyle w:val="Bibliography"/>
+      </w:pPr>
+      <w:r>
         <w:t xml:space="preserve">Latour, B. (1993).</w:t>
       </w:r>
       <w:r>
@@ -547,8 +1281,8 @@
         <w:t xml:space="preserve">. Harvard University Press.</w:t>
       </w:r>
     </w:p>
-    <w:bookmarkEnd w:id="26"/>
-    <w:bookmarkStart w:id="28" w:name="ref-mcbrearty2000"/>
+    <w:bookmarkEnd w:id="31"/>
+    <w:bookmarkStart w:id="33" w:name="ref-mcbrearty2000"/>
     <w:p>
       <w:pPr>
         <w:pStyle w:val="Bibliography"/>
@@ -585,7 +1319,7 @@
       <w:r>
         <w:t xml:space="preserve"> </w:t>
       </w:r>
-      <w:hyperlink r:id="rId27">
+      <w:hyperlink r:id="rId32">
         <w:r>
           <w:rPr>
             <w:rStyle w:val="Hyperlink"/>
@@ -594,24 +1328,24 @@
         </w:r>
       </w:hyperlink>
     </w:p>
-    <w:bookmarkEnd w:id="28"/>
-    <w:bookmarkStart w:id="30" w:name="ref-mellet"/>
+    <w:bookmarkEnd w:id="33"/>
+    <w:bookmarkStart w:id="35" w:name="ref-meneganzin2022"/>
     <w:p>
       <w:pPr>
         <w:pStyle w:val="Bibliography"/>
       </w:pPr>
       <w:r>
-        <w:t xml:space="preserve">Mellet, E., Salagnon, M., Majkić, A., Cremona, S., Joliot, M., Jobard, G., Mazoyer, B., Tzourio Mazoyer, N., &amp; d’Errico, F. (n.d.). Neuroimaging supports the representational nature of the earliest human engravings.</w:t>
-      </w:r>
-      <w:r>
-        <w:t xml:space="preserve"> </w:t>
-      </w:r>
-      <w:r>
-        <w:rPr>
-          <w:iCs/>
-          <w:i/>
-        </w:rPr>
-        <w:t xml:space="preserve">Royal Society Open Science</w:t>
+        <w:t xml:space="preserve">Meneganzin, A., &amp; Currie, A. (2022). Behavioural modernity, investigative disintegration &amp; Rubicon expectation.</w:t>
+      </w:r>
+      <w:r>
+        <w:t xml:space="preserve"> </w:t>
+      </w:r>
+      <w:r>
+        <w:rPr>
+          <w:iCs/>
+          <w:i/>
+        </w:rPr>
+        <w:t xml:space="preserve">Synthese</w:t>
       </w:r>
       <w:r>
         <w:t xml:space="preserve">,</w:t>
@@ -624,52 +1358,272 @@
           <w:iCs/>
           <w:i/>
         </w:rPr>
-        <w:t xml:space="preserve">6</w:t>
-      </w:r>
-      <w:r>
-        <w:t xml:space="preserve">(7), 190086.</w:t>
-      </w:r>
-      <w:r>
-        <w:t xml:space="preserve"> </w:t>
-      </w:r>
-      <w:hyperlink r:id="rId29">
+        <w:t xml:space="preserve">200</w:t>
+      </w:r>
+      <w:r>
+        <w:t xml:space="preserve">(1), 47.</w:t>
+      </w:r>
+      <w:r>
+        <w:t xml:space="preserve"> </w:t>
+      </w:r>
+      <w:hyperlink r:id="rId34">
         <w:r>
           <w:rPr>
             <w:rStyle w:val="Hyperlink"/>
           </w:rPr>
-          <w:t xml:space="preserve">https://doi.org/10.1098/rsos.190086</w:t>
+          <w:t xml:space="preserve">https://doi.org/10.1007/s11229-022-03491-7</w:t>
         </w:r>
       </w:hyperlink>
     </w:p>
-    <w:bookmarkEnd w:id="30"/>
-    <w:bookmarkStart w:id="32" w:name="ref-stout2023"/>
+    <w:bookmarkEnd w:id="35"/>
+    <w:bookmarkStart w:id="37" w:name="ref-shea2011"/>
     <w:p>
       <w:pPr>
         <w:pStyle w:val="Bibliography"/>
       </w:pPr>
       <w:r>
-        <w:t xml:space="preserve">Stout, D., &amp; Hecht, E. (2023).</w:t>
-      </w:r>
-      <w:r>
-        <w:t xml:space="preserve"> </w:t>
-      </w:r>
-      <w:r>
-        <w:rPr>
-          <w:iCs/>
-          <w:i/>
-        </w:rPr>
-        <w:t xml:space="preserve">Evolutionary neuroarchaeology</w:t>
-      </w:r>
-      <w:r>
-        <w:t xml:space="preserve"> </w:t>
-      </w:r>
-      <w:r>
-        <w:t xml:space="preserve">(T. Wynn, K. A. Overmann, &amp; F. L. Coolidge, Eds.; pp. C14.S1–C14.S11). Oxford University Press.</w:t>
-      </w:r>
-      <w:r>
-        <w:t xml:space="preserve"> </w:t>
-      </w:r>
-      <w:hyperlink r:id="rId31">
+        <w:t xml:space="preserve">Shea, J. J. (2011). Homo sapiens is as homo sapiens was.</w:t>
+      </w:r>
+      <w:r>
+        <w:t xml:space="preserve"> </w:t>
+      </w:r>
+      <w:r>
+        <w:rPr>
+          <w:iCs/>
+          <w:i/>
+        </w:rPr>
+        <w:t xml:space="preserve">Current Anthropology</w:t>
+      </w:r>
+      <w:r>
+        <w:t xml:space="preserve">,</w:t>
+      </w:r>
+      <w:r>
+        <w:t xml:space="preserve"> </w:t>
+      </w:r>
+      <w:r>
+        <w:rPr>
+          <w:iCs/>
+          <w:i/>
+        </w:rPr>
+        <w:t xml:space="preserve">52</w:t>
+      </w:r>
+      <w:r>
+        <w:t xml:space="preserve">(1), 1–35.</w:t>
+      </w:r>
+      <w:r>
+        <w:t xml:space="preserve"> </w:t>
+      </w:r>
+      <w:hyperlink r:id="rId36">
+        <w:r>
+          <w:rPr>
+            <w:rStyle w:val="Hyperlink"/>
+          </w:rPr>
+          <w:t xml:space="preserve">https://doi.org/10.1086/658067</w:t>
+        </w:r>
+      </w:hyperlink>
+    </w:p>
+    <w:bookmarkEnd w:id="37"/>
+    <w:bookmarkStart w:id="39" w:name="ref-stock2023"/>
+    <w:p>
+      <w:pPr>
+        <w:pStyle w:val="Bibliography"/>
+      </w:pPr>
+      <w:r>
+        <w:t xml:space="preserve">Stock, J., Will, M., &amp; Wells, J. C. K. (2023). The Extended Evolutionary Synthesis and Distributed Adaptation in the Genus Homo: Phenotypic Plasticity and Behavioral Adaptability.</w:t>
+      </w:r>
+      <w:r>
+        <w:t xml:space="preserve"> </w:t>
+      </w:r>
+      <w:r>
+        <w:rPr>
+          <w:iCs/>
+          <w:i/>
+        </w:rPr>
+        <w:t xml:space="preserve">PaleoAnthropology</w:t>
+      </w:r>
+      <w:r>
+        <w:t xml:space="preserve">,</w:t>
+      </w:r>
+      <w:r>
+        <w:t xml:space="preserve"> </w:t>
+      </w:r>
+      <w:r>
+        <w:rPr>
+          <w:iCs/>
+          <w:i/>
+        </w:rPr>
+        <w:t xml:space="preserve">2023</w:t>
+      </w:r>
+      <w:r>
+        <w:t xml:space="preserve">(2), 205–233.</w:t>
+      </w:r>
+      <w:r>
+        <w:t xml:space="preserve"> </w:t>
+      </w:r>
+      <w:hyperlink r:id="rId38">
+        <w:r>
+          <w:rPr>
+            <w:rStyle w:val="Hyperlink"/>
+          </w:rPr>
+          <w:t xml:space="preserve">https://doi.org/10.48738/2023.iss2.123</w:t>
+        </w:r>
+      </w:hyperlink>
+    </w:p>
+    <w:bookmarkEnd w:id="39"/>
+    <w:bookmarkStart w:id="41" w:name="ref-stout2012"/>
+    <w:p>
+      <w:pPr>
+        <w:pStyle w:val="Bibliography"/>
+      </w:pPr>
+      <w:r>
+        <w:t xml:space="preserve">Stout, D., &amp; Chaminade, T. (2012). Stone tools, language and the brain in human evolution.</w:t>
+      </w:r>
+      <w:r>
+        <w:t xml:space="preserve"> </w:t>
+      </w:r>
+      <w:r>
+        <w:rPr>
+          <w:iCs/>
+          <w:i/>
+        </w:rPr>
+        <w:t xml:space="preserve">Philosophical Transactions of the Royal Society B: Biological Sciences</w:t>
+      </w:r>
+      <w:r>
+        <w:t xml:space="preserve">,</w:t>
+      </w:r>
+      <w:r>
+        <w:t xml:space="preserve"> </w:t>
+      </w:r>
+      <w:r>
+        <w:rPr>
+          <w:iCs/>
+          <w:i/>
+        </w:rPr>
+        <w:t xml:space="preserve">367</w:t>
+      </w:r>
+      <w:r>
+        <w:t xml:space="preserve">(1585), 75–87.</w:t>
+      </w:r>
+      <w:r>
+        <w:t xml:space="preserve"> </w:t>
+      </w:r>
+      <w:hyperlink r:id="rId40">
+        <w:r>
+          <w:rPr>
+            <w:rStyle w:val="Hyperlink"/>
+          </w:rPr>
+          <w:t xml:space="preserve">https://doi.org/10.1098/rstb.2011.0099</w:t>
+        </w:r>
+      </w:hyperlink>
+    </w:p>
+    <w:bookmarkEnd w:id="41"/>
+    <w:bookmarkStart w:id="43" w:name="ref-stout2023"/>
+    <w:p>
+      <w:pPr>
+        <w:pStyle w:val="Bibliography"/>
+      </w:pPr>
+      <w:r>
+        <w:t xml:space="preserve">Stout, D., &amp; Hecht, E. (2023). Evolutionary</w:t>
+      </w:r>
+      <w:r>
+        <w:t xml:space="preserve"> </w:t>
+      </w:r>
+      <w:r>
+        <w:t xml:space="preserve">Neuroarchaeology</w:t>
+      </w:r>
+      <w:r>
+        <w:t xml:space="preserve">. In T. Wynn, K. A. Overmann, &amp; F. L. Coolidge (Eds.),</w:t>
+      </w:r>
+      <w:r>
+        <w:t xml:space="preserve"> </w:t>
+      </w:r>
+      <w:r>
+        <w:rPr>
+          <w:iCs/>
+          <w:i/>
+        </w:rPr>
+        <w:t xml:space="preserve">The</w:t>
+      </w:r>
+      <w:r>
+        <w:rPr>
+          <w:iCs/>
+          <w:i/>
+        </w:rPr>
+        <w:t xml:space="preserve"> </w:t>
+      </w:r>
+      <w:r>
+        <w:rPr>
+          <w:iCs/>
+          <w:i/>
+        </w:rPr>
+        <w:t xml:space="preserve">Oxford</w:t>
+      </w:r>
+      <w:r>
+        <w:rPr>
+          <w:iCs/>
+          <w:i/>
+        </w:rPr>
+        <w:t xml:space="preserve"> </w:t>
+      </w:r>
+      <w:r>
+        <w:rPr>
+          <w:iCs/>
+          <w:i/>
+        </w:rPr>
+        <w:t xml:space="preserve">Handbook</w:t>
+      </w:r>
+      <w:r>
+        <w:rPr>
+          <w:iCs/>
+          <w:i/>
+        </w:rPr>
+        <w:t xml:space="preserve"> </w:t>
+      </w:r>
+      <w:r>
+        <w:rPr>
+          <w:iCs/>
+          <w:i/>
+        </w:rPr>
+        <w:t xml:space="preserve">of</w:t>
+      </w:r>
+      <w:r>
+        <w:rPr>
+          <w:iCs/>
+          <w:i/>
+        </w:rPr>
+        <w:t xml:space="preserve"> </w:t>
+      </w:r>
+      <w:r>
+        <w:rPr>
+          <w:iCs/>
+          <w:i/>
+        </w:rPr>
+        <w:t xml:space="preserve">Cognitive</w:t>
+      </w:r>
+      <w:r>
+        <w:rPr>
+          <w:iCs/>
+          <w:i/>
+        </w:rPr>
+        <w:t xml:space="preserve"> </w:t>
+      </w:r>
+      <w:r>
+        <w:rPr>
+          <w:iCs/>
+          <w:i/>
+        </w:rPr>
+        <w:t xml:space="preserve">Archaeology</w:t>
+      </w:r>
+      <w:r>
+        <w:t xml:space="preserve"> </w:t>
+      </w:r>
+      <w:r>
+        <w:t xml:space="preserve">(pp. C14.S1–C14.S11). Oxford University Press.</w:t>
+      </w:r>
+      <w:r>
+        <w:t xml:space="preserve"> </w:t>
+      </w:r>
+      <w:hyperlink r:id="rId42">
         <w:r>
           <w:rPr>
             <w:rStyle w:val="Hyperlink"/>
@@ -678,13 +1632,60 @@
         </w:r>
       </w:hyperlink>
     </w:p>
-    <w:bookmarkEnd w:id="32"/>
-    <w:bookmarkStart w:id="34" w:name="ref-tylén2020"/>
+    <w:bookmarkEnd w:id="43"/>
+    <w:bookmarkStart w:id="45" w:name="ref-stout2019"/>
     <w:p>
       <w:pPr>
         <w:pStyle w:val="Bibliography"/>
       </w:pPr>
       <w:r>
+        <w:t xml:space="preserve">Stout, D., Rogers, M. J., Jaeggi, A. V., &amp; Semaw, S. (2019). Archaeology and the origins of human cumulative culture: A case study from the earliest oldowan at gona, ethiopia.</w:t>
+      </w:r>
+      <w:r>
+        <w:t xml:space="preserve"> </w:t>
+      </w:r>
+      <w:r>
+        <w:rPr>
+          <w:iCs/>
+          <w:i/>
+        </w:rPr>
+        <w:t xml:space="preserve">Current Anthropology</w:t>
+      </w:r>
+      <w:r>
+        <w:t xml:space="preserve">,</w:t>
+      </w:r>
+      <w:r>
+        <w:t xml:space="preserve"> </w:t>
+      </w:r>
+      <w:r>
+        <w:rPr>
+          <w:iCs/>
+          <w:i/>
+        </w:rPr>
+        <w:t xml:space="preserve">60</w:t>
+      </w:r>
+      <w:r>
+        <w:t xml:space="preserve">(3), 309–340.</w:t>
+      </w:r>
+      <w:r>
+        <w:t xml:space="preserve"> </w:t>
+      </w:r>
+      <w:hyperlink r:id="rId44">
+        <w:r>
+          <w:rPr>
+            <w:rStyle w:val="Hyperlink"/>
+          </w:rPr>
+          <w:t xml:space="preserve">https://doi.org/10.1086/703173</w:t>
+        </w:r>
+      </w:hyperlink>
+    </w:p>
+    <w:bookmarkEnd w:id="45"/>
+    <w:bookmarkStart w:id="47" w:name="ref-tylén2020"/>
+    <w:p>
+      <w:pPr>
+        <w:pStyle w:val="Bibliography"/>
+      </w:pPr>
+      <w:r>
         <w:t xml:space="preserve">Tylén, K., Fusaroli, R., Rojo, S., Heimann, K., Fay, N., Johannsen, N. N., Riede, F., &amp; Lombard, M. (2020). The evolution of early symbolic behavior in Homo sapiens.</w:t>
       </w:r>
       <w:r>
@@ -716,7 +1717,7 @@
       <w:r>
         <w:t xml:space="preserve"> </w:t>
       </w:r>
-      <w:hyperlink r:id="rId33">
+      <w:hyperlink r:id="rId46">
         <w:r>
           <w:rPr>
             <w:rStyle w:val="Hyperlink"/>
@@ -725,8 +1726,8 @@
         </w:r>
       </w:hyperlink>
     </w:p>
-    <w:bookmarkEnd w:id="34"/>
-    <w:bookmarkStart w:id="36" w:name="ref-wallach2019"/>
+    <w:bookmarkEnd w:id="47"/>
+    <w:bookmarkStart w:id="49" w:name="ref-wallach2019"/>
     <w:p>
       <w:pPr>
         <w:pStyle w:val="Bibliography"/>
@@ -763,7 +1764,7 @@
       <w:r>
         <w:t xml:space="preserve"> </w:t>
       </w:r>
-      <w:hyperlink r:id="rId35">
+      <w:hyperlink r:id="rId48">
         <w:r>
           <w:rPr>
             <w:rStyle w:val="Hyperlink"/>
@@ -772,9 +1773,9 @@
         </w:r>
       </w:hyperlink>
     </w:p>
-    <w:bookmarkEnd w:id="36"/>
-    <w:bookmarkEnd w:id="37"/>
-    <w:bookmarkEnd w:id="38"/>
+    <w:bookmarkEnd w:id="49"/>
+    <w:bookmarkEnd w:id="50"/>
+    <w:bookmarkEnd w:id="51"/>
     <w:sectPr/>
   </w:body>
 </w:document>

</xml_diff>

<commit_message>
uploaded the accepted version.
</commit_message>
<xml_diff>
--- a/manuscript/manuscript_word.docx
+++ b/manuscript/manuscript_word.docx
@@ -109,7 +109,7 @@
         <w:pStyle w:val="Date"/>
       </w:pPr>
       <w:r>
-        <w:t xml:space="preserve">2024-06-18</w:t>
+        <w:t xml:space="preserve">2024-07-26</w:t>
       </w:r>
     </w:p>
     <w:p>
@@ -553,7 +553,7 @@
         <w:pStyle w:val="BodyText"/>
       </w:pPr>
       <w:r>
-        <w:t xml:space="preserve">We applaud Stibbard-Hawkes’s cutting-edge analysis of data from three African foraging communities and his consideration of its implications for archaeology. Nonetheless, we are concerned that his broader critique employs straw-man arguments that misrepresent the state of the field. Stibbard-Hawkes downplays widespread critiques of the</w:t>
+        <w:t xml:space="preserve">We applaud Stibbard-Hawkes’s cutting-edge analysis of data from three African foraging communities and his consideration of its implications for archaeology. Nonetheless, we are concerned that his broader critique employs straw-man arguments that misrepresent the state of the field. In particular, Stibbard-Hawkes’s analysis of logical errors in cognitive archaeology (Section 4) and subsequent discussion downplays widespread critiques of the</w:t>
       </w:r>
       <w:r>
         <w:t xml:space="preserve"> </w:t>
@@ -656,7 +656,7 @@
         <w:t xml:space="preserve">)</w:t>
       </w:r>
       <w:r>
-        <w:t xml:space="preserve">. This amplifies unilinear and teleological views of cognitive evolution and erroneously presents them as consensus. We suggest it is time to move from critique to the development of new approaches not organized around sterile simple/complex or modern/pre-modern binaries.</w:t>
+        <w:t xml:space="preserve">, some of which he cites in Section 3. This amplifies unilinear and teleological views of cognitive evolution and erroneously presents them as consensus. We suggest it is time to move from critique to the development of new approaches not organized around sterile simple/complex or modern/pre-modern binaries.</w:t>
       </w:r>
     </w:p>
     <w:p>

</xml_diff>